<commit_message>
Project Description Update 18.07.
</commit_message>
<xml_diff>
--- a/Project Description.docx
+++ b/Project Description.docx
@@ -3,64 +3,695 @@
 <w:document xmlns:wpc="http://schemas.microsoft.com/office/word/2010/wordprocessingCanvas" xmlns:mc="http://schemas.openxmlformats.org/markup-compatibility/2006" xmlns:o="urn:schemas-microsoft-com:office:office" xmlns:r="http://schemas.openxmlformats.org/officeDocument/2006/relationships" xmlns:m="http://schemas.openxmlformats.org/officeDocument/2006/math" xmlns:v="urn:schemas-microsoft-com:vml" xmlns:wp14="http://schemas.microsoft.com/office/word/2010/wordprocessingDrawing" xmlns:wp="http://schemas.openxmlformats.org/drawingml/2006/wordprocessingDrawing" xmlns:w10="urn:schemas-microsoft-com:office:word" xmlns:w="http://schemas.openxmlformats.org/wordprocessingml/2006/main" xmlns:w14="http://schemas.microsoft.com/office/word/2010/wordml" xmlns:w15="http://schemas.microsoft.com/office/word/2012/wordml" xmlns:wpg="http://schemas.microsoft.com/office/word/2010/wordprocessingGroup" xmlns:wpi="http://schemas.microsoft.com/office/word/2010/wordprocessingInk" xmlns:wne="http://schemas.microsoft.com/office/word/2006/wordml" xmlns:wps="http://schemas.microsoft.com/office/word/2010/wordprocessingShape" mc:Ignorable="w14 w15 wp14">
   <w:body>
     <w:p>
+      <w:pPr>
+        <w:pStyle w:val="StandardWeb"/>
+        <w:rPr>
+          <w:rFonts w:asciiTheme="minorHAnsi" w:eastAsiaTheme="minorHAnsi" w:hAnsiTheme="minorHAnsi" w:cstheme="minorBidi"/>
+          <w:sz w:val="22"/>
+          <w:szCs w:val="22"/>
+          <w:lang w:val="en-GB" w:eastAsia="en-US"/>
+        </w:rPr>
+      </w:pPr>
+      <w:r>
+        <w:rPr>
+          <w:rFonts w:asciiTheme="minorHAnsi" w:eastAsiaTheme="minorHAnsi" w:hAnsiTheme="minorHAnsi" w:cstheme="minorBidi"/>
+          <w:sz w:val="22"/>
+          <w:szCs w:val="22"/>
+          <w:u w:val="single"/>
+          <w:lang w:val="en-GB" w:eastAsia="en-US"/>
+        </w:rPr>
+        <w:t>Idea</w:t>
+      </w:r>
+      <w:r>
+        <w:rPr>
+          <w:rFonts w:asciiTheme="minorHAnsi" w:eastAsiaTheme="minorHAnsi" w:hAnsiTheme="minorHAnsi" w:cstheme="minorBidi"/>
+          <w:sz w:val="22"/>
+          <w:szCs w:val="22"/>
+          <w:lang w:val="en-GB" w:eastAsia="en-US"/>
+        </w:rPr>
+        <w:t>:</w:t>
+      </w:r>
+      <w:r>
+        <w:rPr>
+          <w:rFonts w:asciiTheme="minorHAnsi" w:eastAsiaTheme="minorHAnsi" w:hAnsiTheme="minorHAnsi" w:cstheme="minorBidi"/>
+          <w:sz w:val="22"/>
+          <w:szCs w:val="22"/>
+          <w:lang w:val="en-GB" w:eastAsia="en-US"/>
+        </w:rPr>
+        <w:t xml:space="preserve"> I want to connect the Google Places API with the weather Open-</w:t>
+      </w:r>
       <w:proofErr w:type="spellStart"/>
       <w:r>
-        <w:t>Idea</w:t>
+        <w:rPr>
+          <w:rFonts w:asciiTheme="minorHAnsi" w:eastAsiaTheme="minorHAnsi" w:hAnsiTheme="minorHAnsi" w:cstheme="minorBidi"/>
+          <w:sz w:val="22"/>
+          <w:szCs w:val="22"/>
+          <w:lang w:val="en-GB" w:eastAsia="en-US"/>
+        </w:rPr>
+        <w:t>Meteo</w:t>
       </w:r>
       <w:proofErr w:type="spellEnd"/>
       <w:r>
+        <w:rPr>
+          <w:rFonts w:asciiTheme="minorHAnsi" w:eastAsiaTheme="minorHAnsi" w:hAnsiTheme="minorHAnsi" w:cstheme="minorBidi"/>
+          <w:sz w:val="22"/>
+          <w:szCs w:val="22"/>
+          <w:lang w:val="en-GB" w:eastAsia="en-US"/>
+        </w:rPr>
+        <w:t xml:space="preserve"> API. </w:t>
+      </w:r>
+      <w:proofErr w:type="gramStart"/>
+      <w:r>
+        <w:rPr>
+          <w:rFonts w:asciiTheme="minorHAnsi" w:eastAsiaTheme="minorHAnsi" w:hAnsiTheme="minorHAnsi" w:cstheme="minorBidi"/>
+          <w:sz w:val="22"/>
+          <w:szCs w:val="22"/>
+          <w:lang w:val="en-GB" w:eastAsia="en-US"/>
+        </w:rPr>
+        <w:t>this</w:t>
+      </w:r>
+      <w:proofErr w:type="gramEnd"/>
+      <w:r>
+        <w:rPr>
+          <w:rFonts w:asciiTheme="minorHAnsi" w:eastAsiaTheme="minorHAnsi" w:hAnsiTheme="minorHAnsi" w:cstheme="minorBidi"/>
+          <w:sz w:val="22"/>
+          <w:szCs w:val="22"/>
+          <w:lang w:val="en-GB" w:eastAsia="en-US"/>
+        </w:rPr>
+        <w:t xml:space="preserve"> serves as a code and project exercise. </w:t>
+      </w:r>
+      <w:r>
+        <w:rPr>
+          <w:rFonts w:asciiTheme="minorHAnsi" w:eastAsiaTheme="minorHAnsi" w:hAnsiTheme="minorHAnsi" w:cstheme="minorBidi"/>
+          <w:sz w:val="22"/>
+          <w:szCs w:val="22"/>
+          <w:lang w:val="en-GB" w:eastAsia="en-US"/>
+        </w:rPr>
+        <w:t xml:space="preserve">I would like to </w:t>
+      </w:r>
+      <w:proofErr w:type="spellStart"/>
+      <w:r>
+        <w:rPr>
+          <w:rFonts w:asciiTheme="minorHAnsi" w:eastAsiaTheme="minorHAnsi" w:hAnsiTheme="minorHAnsi" w:cstheme="minorBidi"/>
+          <w:sz w:val="22"/>
+          <w:szCs w:val="22"/>
+          <w:lang w:val="en-GB" w:eastAsia="en-US"/>
+        </w:rPr>
+        <w:t>visualize</w:t>
+      </w:r>
+      <w:proofErr w:type="spellEnd"/>
+      <w:r>
+        <w:rPr>
+          <w:rFonts w:asciiTheme="minorHAnsi" w:eastAsiaTheme="minorHAnsi" w:hAnsiTheme="minorHAnsi" w:cstheme="minorBidi"/>
+          <w:sz w:val="22"/>
+          <w:szCs w:val="22"/>
+          <w:lang w:val="en-GB" w:eastAsia="en-US"/>
+        </w:rPr>
+        <w:t xml:space="preserve"> </w:t>
+      </w:r>
+      <w:proofErr w:type="spellStart"/>
+      <w:r>
+        <w:rPr>
+          <w:rFonts w:asciiTheme="minorHAnsi" w:eastAsiaTheme="minorHAnsi" w:hAnsiTheme="minorHAnsi" w:cstheme="minorBidi"/>
+          <w:sz w:val="22"/>
+          <w:szCs w:val="22"/>
+          <w:lang w:val="en-GB" w:eastAsia="en-US"/>
+        </w:rPr>
+        <w:t>the</w:t>
+      </w:r>
+      <w:proofErr w:type="spellEnd"/>
+      <w:r>
+        <w:rPr>
+          <w:rFonts w:asciiTheme="minorHAnsi" w:eastAsiaTheme="minorHAnsi" w:hAnsiTheme="minorHAnsi" w:cstheme="minorBidi"/>
+          <w:sz w:val="22"/>
+          <w:szCs w:val="22"/>
+          <w:lang w:val="en-GB" w:eastAsia="en-US"/>
+        </w:rPr>
+        <w:t xml:space="preserve"> </w:t>
+      </w:r>
+      <w:proofErr w:type="spellStart"/>
+      <w:r>
+        <w:rPr>
+          <w:rFonts w:asciiTheme="minorHAnsi" w:eastAsiaTheme="minorHAnsi" w:hAnsiTheme="minorHAnsi" w:cstheme="minorBidi"/>
+          <w:sz w:val="22"/>
+          <w:szCs w:val="22"/>
+          <w:lang w:val="en-GB" w:eastAsia="en-US"/>
+        </w:rPr>
+        <w:t>results</w:t>
+      </w:r>
+      <w:proofErr w:type="spellEnd"/>
+      <w:r>
+        <w:rPr>
+          <w:rFonts w:asciiTheme="minorHAnsi" w:eastAsiaTheme="minorHAnsi" w:hAnsiTheme="minorHAnsi" w:cstheme="minorBidi"/>
+          <w:sz w:val="22"/>
+          <w:szCs w:val="22"/>
+          <w:lang w:val="en-GB" w:eastAsia="en-US"/>
+        </w:rPr>
+        <w:t xml:space="preserve"> </w:t>
+      </w:r>
+      <w:proofErr w:type="spellStart"/>
+      <w:r>
+        <w:rPr>
+          <w:rFonts w:asciiTheme="minorHAnsi" w:eastAsiaTheme="minorHAnsi" w:hAnsiTheme="minorHAnsi" w:cstheme="minorBidi"/>
+          <w:sz w:val="22"/>
+          <w:szCs w:val="22"/>
+          <w:lang w:val="en-GB" w:eastAsia="en-US"/>
+        </w:rPr>
+        <w:t>afterwards</w:t>
+      </w:r>
+      <w:proofErr w:type="spellEnd"/>
+      <w:r>
+        <w:rPr>
+          <w:rFonts w:asciiTheme="minorHAnsi" w:eastAsiaTheme="minorHAnsi" w:hAnsiTheme="minorHAnsi" w:cstheme="minorBidi"/>
+          <w:sz w:val="22"/>
+          <w:szCs w:val="22"/>
+          <w:lang w:val="en-GB" w:eastAsia="en-US"/>
+        </w:rPr>
+        <w:t>.</w:t>
+      </w:r>
+    </w:p>
+    <w:p>
+      <w:pPr>
+        <w:spacing w:before="100" w:beforeAutospacing="1" w:after="100" w:afterAutospacing="1" w:line="240" w:lineRule="auto"/>
+        <w:rPr>
+          <w:lang w:val="en-GB"/>
+        </w:rPr>
+      </w:pPr>
+      <w:r>
+        <w:rPr>
+          <w:lang w:val="en-GB"/>
+        </w:rPr>
+        <w:t xml:space="preserve">Possible correlations to be tested are </w:t>
+      </w:r>
+      <w:proofErr w:type="spellStart"/>
+      <w:r>
+        <w:rPr>
+          <w:lang w:val="en-GB"/>
+        </w:rPr>
+        <w:t>e.g</w:t>
+      </w:r>
+      <w:proofErr w:type="spellEnd"/>
+      <w:r>
+        <w:rPr>
+          <w:lang w:val="en-GB"/>
+        </w:rPr>
         <w:t>:</w:t>
       </w:r>
     </w:p>
     <w:p>
       <w:pPr>
+        <w:pStyle w:val="StandardWeb"/>
+        <w:numPr>
+          <w:ilvl w:val="0"/>
+          <w:numId w:val="1"/>
+        </w:numPr>
+        <w:rPr>
+          <w:rFonts w:asciiTheme="minorHAnsi" w:eastAsiaTheme="minorHAnsi" w:hAnsiTheme="minorHAnsi" w:cstheme="minorBidi"/>
+          <w:sz w:val="22"/>
+          <w:szCs w:val="22"/>
+          <w:lang w:val="en-GB" w:eastAsia="en-US"/>
+        </w:rPr>
+      </w:pPr>
+      <w:r>
+        <w:rPr>
+          <w:rFonts w:asciiTheme="minorHAnsi" w:eastAsiaTheme="minorHAnsi" w:hAnsiTheme="minorHAnsi" w:cstheme="minorBidi"/>
+          <w:sz w:val="22"/>
+          <w:szCs w:val="22"/>
+          <w:lang w:val="en-GB" w:eastAsia="en-US"/>
+        </w:rPr>
+        <w:t xml:space="preserve">Rainy weather → more indoor restaurants? </w:t>
+      </w:r>
+    </w:p>
+    <w:p>
+      <w:pPr>
+        <w:pStyle w:val="StandardWeb"/>
+        <w:numPr>
+          <w:ilvl w:val="0"/>
+          <w:numId w:val="1"/>
+        </w:numPr>
+        <w:rPr>
+          <w:rFonts w:asciiTheme="minorHAnsi" w:eastAsiaTheme="minorHAnsi" w:hAnsiTheme="minorHAnsi" w:cstheme="minorBidi"/>
+          <w:sz w:val="22"/>
+          <w:szCs w:val="22"/>
+          <w:lang w:val="en-GB" w:eastAsia="en-US"/>
+        </w:rPr>
+      </w:pPr>
+      <w:r>
+        <w:rPr>
+          <w:rFonts w:asciiTheme="minorHAnsi" w:eastAsiaTheme="minorHAnsi" w:hAnsiTheme="minorHAnsi" w:cstheme="minorBidi"/>
+          <w:sz w:val="22"/>
+          <w:szCs w:val="22"/>
+          <w:lang w:val="en-GB" w:eastAsia="en-US"/>
+        </w:rPr>
+        <w:t xml:space="preserve">Temperature → Type of restaurants (ice cream </w:t>
+      </w:r>
+      <w:proofErr w:type="spellStart"/>
+      <w:r>
+        <w:rPr>
+          <w:rFonts w:asciiTheme="minorHAnsi" w:eastAsiaTheme="minorHAnsi" w:hAnsiTheme="minorHAnsi" w:cstheme="minorBidi"/>
+          <w:sz w:val="22"/>
+          <w:szCs w:val="22"/>
+          <w:lang w:val="en-GB" w:eastAsia="en-US"/>
+        </w:rPr>
+        <w:t>parlors</w:t>
+      </w:r>
+      <w:proofErr w:type="spellEnd"/>
+      <w:r>
+        <w:rPr>
+          <w:rFonts w:asciiTheme="minorHAnsi" w:eastAsiaTheme="minorHAnsi" w:hAnsiTheme="minorHAnsi" w:cstheme="minorBidi"/>
+          <w:sz w:val="22"/>
+          <w:szCs w:val="22"/>
+          <w:lang w:val="en-GB" w:eastAsia="en-US"/>
+        </w:rPr>
+        <w:t xml:space="preserve">, hot food)? </w:t>
+      </w:r>
+    </w:p>
+    <w:p>
+      <w:pPr>
+        <w:pStyle w:val="StandardWeb"/>
+        <w:numPr>
+          <w:ilvl w:val="0"/>
+          <w:numId w:val="1"/>
+        </w:numPr>
+        <w:rPr>
+          <w:rFonts w:asciiTheme="minorHAnsi" w:eastAsiaTheme="minorHAnsi" w:hAnsiTheme="minorHAnsi" w:cstheme="minorBidi"/>
+          <w:sz w:val="22"/>
+          <w:szCs w:val="22"/>
+          <w:lang w:val="en-GB" w:eastAsia="en-US"/>
+        </w:rPr>
+      </w:pPr>
+      <w:r>
+        <w:rPr>
+          <w:rFonts w:asciiTheme="minorHAnsi" w:eastAsiaTheme="minorHAnsi" w:hAnsiTheme="minorHAnsi" w:cstheme="minorBidi"/>
+          <w:sz w:val="22"/>
+          <w:szCs w:val="22"/>
+          <w:lang w:val="en-GB" w:eastAsia="en-US"/>
+        </w:rPr>
+        <w:t>Hours of sunshine → Number of restaurants with terraces?</w:t>
+      </w:r>
+    </w:p>
+    <w:p>
+      <w:pPr>
+        <w:spacing w:after="0" w:line="240" w:lineRule="auto"/>
+        <w:rPr>
+          <w:lang w:val="en-GB"/>
+        </w:rPr>
+      </w:pPr>
+    </w:p>
+    <w:p>
+      <w:pPr>
+        <w:spacing w:before="100" w:beforeAutospacing="1" w:after="100" w:afterAutospacing="1" w:line="240" w:lineRule="auto"/>
+        <w:rPr>
+          <w:lang w:val="en-GB"/>
+        </w:rPr>
+      </w:pPr>
+      <w:r>
+        <w:rPr>
+          <w:u w:val="single"/>
+          <w:lang w:val="en-GB"/>
+        </w:rPr>
+        <w:t>Project process</w:t>
+      </w:r>
+      <w:r>
+        <w:rPr>
+          <w:lang w:val="en-GB"/>
+        </w:rPr>
+        <w:t xml:space="preserve">: </w:t>
+      </w:r>
+    </w:p>
+    <w:p>
+      <w:pPr>
+        <w:pStyle w:val="StandardWeb"/>
+        <w:rPr>
+          <w:rFonts w:asciiTheme="minorHAnsi" w:eastAsiaTheme="minorHAnsi" w:hAnsiTheme="minorHAnsi" w:cstheme="minorBidi"/>
+          <w:sz w:val="22"/>
+          <w:szCs w:val="22"/>
+          <w:lang w:val="en-GB" w:eastAsia="en-US"/>
+        </w:rPr>
+      </w:pPr>
+      <w:r>
+        <w:rPr>
+          <w:rFonts w:asciiTheme="minorHAnsi" w:eastAsiaTheme="minorHAnsi" w:hAnsiTheme="minorHAnsi" w:cstheme="minorBidi"/>
+          <w:sz w:val="22"/>
+          <w:szCs w:val="22"/>
+          <w:lang w:val="en-GB" w:eastAsia="en-US"/>
+        </w:rPr>
+        <w:t>Step 1: Set up the basics</w:t>
+      </w:r>
+      <w:r>
+        <w:rPr>
+          <w:rFonts w:asciiTheme="minorHAnsi" w:eastAsiaTheme="minorHAnsi" w:hAnsiTheme="minorHAnsi" w:cstheme="minorBidi"/>
+          <w:sz w:val="22"/>
+          <w:szCs w:val="22"/>
+          <w:lang w:val="en-GB" w:eastAsia="en-US"/>
+        </w:rPr>
+        <w:t xml:space="preserve"> (</w:t>
+      </w:r>
+      <w:proofErr w:type="spellStart"/>
+      <w:r>
+        <w:rPr>
+          <w:rFonts w:asciiTheme="minorHAnsi" w:eastAsiaTheme="minorHAnsi" w:hAnsiTheme="minorHAnsi" w:cstheme="minorBidi"/>
+          <w:sz w:val="22"/>
+          <w:szCs w:val="22"/>
+          <w:lang w:val="en-GB" w:eastAsia="en-US"/>
+        </w:rPr>
+        <w:t>Github</w:t>
+      </w:r>
+      <w:proofErr w:type="spellEnd"/>
+      <w:r>
+        <w:rPr>
+          <w:rFonts w:asciiTheme="minorHAnsi" w:eastAsiaTheme="minorHAnsi" w:hAnsiTheme="minorHAnsi" w:cstheme="minorBidi"/>
+          <w:sz w:val="22"/>
+          <w:szCs w:val="22"/>
+          <w:lang w:val="en-GB" w:eastAsia="en-US"/>
+        </w:rPr>
+        <w:t>, .</w:t>
+      </w:r>
+      <w:proofErr w:type="spellStart"/>
+      <w:r>
+        <w:rPr>
+          <w:rFonts w:asciiTheme="minorHAnsi" w:eastAsiaTheme="minorHAnsi" w:hAnsiTheme="minorHAnsi" w:cstheme="minorBidi"/>
+          <w:sz w:val="22"/>
+          <w:szCs w:val="22"/>
+          <w:lang w:val="en-GB" w:eastAsia="en-US"/>
+        </w:rPr>
+        <w:t>gitignore</w:t>
+      </w:r>
+      <w:proofErr w:type="spellEnd"/>
+      <w:r>
+        <w:rPr>
+          <w:rFonts w:asciiTheme="minorHAnsi" w:eastAsiaTheme="minorHAnsi" w:hAnsiTheme="minorHAnsi" w:cstheme="minorBidi"/>
+          <w:sz w:val="22"/>
+          <w:szCs w:val="22"/>
+          <w:lang w:val="en-GB" w:eastAsia="en-US"/>
+        </w:rPr>
+        <w:t xml:space="preserve">, </w:t>
+      </w:r>
+      <w:proofErr w:type="spellStart"/>
+      <w:r>
+        <w:rPr>
+          <w:rFonts w:asciiTheme="minorHAnsi" w:eastAsiaTheme="minorHAnsi" w:hAnsiTheme="minorHAnsi" w:cstheme="minorBidi"/>
+          <w:sz w:val="22"/>
+          <w:szCs w:val="22"/>
+          <w:lang w:val="en-GB" w:eastAsia="en-US"/>
+        </w:rPr>
+        <w:t>folderstructure</w:t>
+      </w:r>
+      <w:proofErr w:type="spellEnd"/>
+      <w:r>
+        <w:rPr>
+          <w:rFonts w:asciiTheme="minorHAnsi" w:eastAsiaTheme="minorHAnsi" w:hAnsiTheme="minorHAnsi" w:cstheme="minorBidi"/>
+          <w:sz w:val="22"/>
+          <w:szCs w:val="22"/>
+          <w:lang w:val="en-GB" w:eastAsia="en-US"/>
+        </w:rPr>
+        <w:t>)</w:t>
+      </w:r>
+    </w:p>
+    <w:p>
+      <w:pPr>
+        <w:pStyle w:val="StandardWeb"/>
+        <w:rPr>
+          <w:rFonts w:asciiTheme="minorHAnsi" w:eastAsiaTheme="minorHAnsi" w:hAnsiTheme="minorHAnsi" w:cstheme="minorBidi"/>
+          <w:sz w:val="22"/>
+          <w:szCs w:val="22"/>
+          <w:lang w:val="en-GB" w:eastAsia="en-US"/>
+        </w:rPr>
+      </w:pPr>
+      <w:r>
+        <w:rPr>
+          <w:rFonts w:asciiTheme="minorHAnsi" w:eastAsiaTheme="minorHAnsi" w:hAnsiTheme="minorHAnsi" w:cstheme="minorBidi"/>
+          <w:sz w:val="22"/>
+          <w:szCs w:val="22"/>
+          <w:lang w:val="en-GB" w:eastAsia="en-US"/>
+        </w:rPr>
+        <w:t>Step 2: Store API keys securely</w:t>
+      </w:r>
+    </w:p>
+    <w:p>
+      <w:pPr>
+        <w:pStyle w:val="StandardWeb"/>
+        <w:rPr>
+          <w:rFonts w:asciiTheme="minorHAnsi" w:eastAsiaTheme="minorHAnsi" w:hAnsiTheme="minorHAnsi" w:cstheme="minorBidi"/>
+          <w:sz w:val="22"/>
+          <w:szCs w:val="22"/>
+          <w:lang w:val="en-GB" w:eastAsia="en-US"/>
+        </w:rPr>
+      </w:pPr>
+      <w:r>
+        <w:rPr>
+          <w:rFonts w:asciiTheme="minorHAnsi" w:eastAsiaTheme="minorHAnsi" w:hAnsiTheme="minorHAnsi" w:cstheme="minorBidi"/>
+          <w:sz w:val="22"/>
+          <w:szCs w:val="22"/>
+          <w:lang w:val="en-GB" w:eastAsia="en-US"/>
+        </w:rPr>
+        <w:t>Step 3: Test first API connection</w:t>
+      </w:r>
+    </w:p>
+    <w:p>
+      <w:pPr>
+        <w:pStyle w:val="StandardWeb"/>
+        <w:rPr>
+          <w:rFonts w:asciiTheme="minorHAnsi" w:eastAsiaTheme="minorHAnsi" w:hAnsiTheme="minorHAnsi" w:cstheme="minorBidi"/>
+          <w:sz w:val="22"/>
+          <w:szCs w:val="22"/>
+          <w:lang w:val="en-GB" w:eastAsia="en-US"/>
+        </w:rPr>
+      </w:pPr>
+      <w:r>
+        <w:rPr>
+          <w:rFonts w:asciiTheme="minorHAnsi" w:eastAsiaTheme="minorHAnsi" w:hAnsiTheme="minorHAnsi" w:cstheme="minorBidi"/>
+          <w:sz w:val="22"/>
+          <w:szCs w:val="22"/>
+          <w:lang w:val="en-GB" w:eastAsia="en-US"/>
+        </w:rPr>
+        <w:t>Step 4: Integrate Google Place API</w:t>
+      </w:r>
+    </w:p>
+    <w:p>
+      <w:pPr>
+        <w:pStyle w:val="StandardWeb"/>
+        <w:rPr>
+          <w:rFonts w:asciiTheme="minorHAnsi" w:eastAsiaTheme="minorHAnsi" w:hAnsiTheme="minorHAnsi" w:cstheme="minorBidi"/>
+          <w:sz w:val="22"/>
+          <w:szCs w:val="22"/>
+          <w:lang w:val="en-GB" w:eastAsia="en-US"/>
+        </w:rPr>
+      </w:pPr>
+      <w:r>
+        <w:rPr>
+          <w:rFonts w:asciiTheme="minorHAnsi" w:eastAsiaTheme="minorHAnsi" w:hAnsiTheme="minorHAnsi" w:cstheme="minorBidi"/>
+          <w:sz w:val="22"/>
+          <w:szCs w:val="22"/>
+          <w:lang w:val="en-GB" w:eastAsia="en-US"/>
+        </w:rPr>
+        <w:t>Step 5: Collect and store data</w:t>
+      </w:r>
+    </w:p>
+    <w:p>
+      <w:pPr>
+        <w:pStyle w:val="StandardWeb"/>
+        <w:rPr>
+          <w:rFonts w:asciiTheme="minorHAnsi" w:eastAsiaTheme="minorHAnsi" w:hAnsiTheme="minorHAnsi" w:cstheme="minorBidi"/>
+          <w:sz w:val="22"/>
+          <w:szCs w:val="22"/>
+          <w:lang w:val="en-GB" w:eastAsia="en-US"/>
+        </w:rPr>
+      </w:pPr>
+      <w:r>
+        <w:rPr>
+          <w:rFonts w:asciiTheme="minorHAnsi" w:eastAsiaTheme="minorHAnsi" w:hAnsiTheme="minorHAnsi" w:cstheme="minorBidi"/>
+          <w:sz w:val="22"/>
+          <w:szCs w:val="22"/>
+          <w:lang w:val="en-GB" w:eastAsia="en-US"/>
+        </w:rPr>
+        <w:t xml:space="preserve">Step 6: </w:t>
+      </w:r>
+      <w:proofErr w:type="spellStart"/>
+      <w:r>
+        <w:rPr>
+          <w:rFonts w:asciiTheme="minorHAnsi" w:eastAsiaTheme="minorHAnsi" w:hAnsiTheme="minorHAnsi" w:cstheme="minorBidi"/>
+          <w:sz w:val="22"/>
+          <w:szCs w:val="22"/>
+          <w:lang w:val="en-GB" w:eastAsia="en-US"/>
+        </w:rPr>
+        <w:t>Jupyter</w:t>
+      </w:r>
+      <w:proofErr w:type="spellEnd"/>
+      <w:r>
+        <w:rPr>
+          <w:rFonts w:asciiTheme="minorHAnsi" w:eastAsiaTheme="minorHAnsi" w:hAnsiTheme="minorHAnsi" w:cstheme="minorBidi"/>
+          <w:sz w:val="22"/>
+          <w:szCs w:val="22"/>
+          <w:lang w:val="en-GB" w:eastAsia="en-US"/>
+        </w:rPr>
+        <w:t xml:space="preserve"> notebook for exploration</w:t>
+      </w:r>
+    </w:p>
+    <w:p>
+      <w:pPr>
+        <w:rPr>
+          <w:lang w:val="en-GB"/>
+        </w:rPr>
+      </w:pPr>
+    </w:p>
+    <w:p>
+      <w:pPr>
+        <w:rPr>
+          <w:lang w:val="en-GB"/>
+        </w:rPr>
+      </w:pPr>
+    </w:p>
+    <w:p>
+      <w:pPr>
+        <w:rPr>
+          <w:lang w:val="en-GB"/>
+        </w:rPr>
+      </w:pPr>
+      <w:r>
+        <w:rPr>
+          <w:u w:val="single"/>
+          <w:lang w:val="en-GB"/>
+        </w:rPr>
+        <w:t xml:space="preserve">Data Sources and </w:t>
+      </w:r>
+      <w:r>
+        <w:rPr>
+          <w:lang w:val="en-GB"/>
+        </w:rPr>
+        <w:t>Description</w:t>
+      </w:r>
+      <w:r>
+        <w:rPr>
+          <w:lang w:val="en-GB"/>
+        </w:rPr>
+        <w:t>:</w:t>
+      </w:r>
+      <w:r>
+        <w:rPr>
+          <w:lang w:val="en-GB"/>
+        </w:rPr>
+        <w:t xml:space="preserve"> </w:t>
+      </w:r>
+    </w:p>
+    <w:p>
+      <w:pPr>
+        <w:rPr>
+          <w:lang w:val="en-GB"/>
+        </w:rPr>
+      </w:pPr>
+      <w:r>
+        <w:rPr>
+          <w:lang w:val="en-GB"/>
+        </w:rPr>
+        <w:t>Google Places API</w:t>
+      </w:r>
+      <w:r>
+        <w:rPr>
+          <w:lang w:val="en-GB"/>
+        </w:rPr>
+        <w:t xml:space="preserve"> </w:t>
+      </w:r>
+    </w:p>
+    <w:p>
+      <w:pPr>
+        <w:pStyle w:val="Listenabsatz"/>
+        <w:numPr>
+          <w:ilvl w:val="0"/>
+          <w:numId w:val="2"/>
+        </w:numPr>
+        <w:spacing w:before="100" w:beforeAutospacing="1" w:after="100" w:afterAutospacing="1" w:line="240" w:lineRule="auto"/>
+        <w:rPr>
+          <w:lang w:val="en-GB"/>
+        </w:rPr>
+      </w:pPr>
+      <w:r>
+        <w:rPr>
+          <w:lang w:val="en-GB"/>
+        </w:rPr>
+        <w:t>Data from gastronomy businesses are available here</w:t>
+      </w:r>
+    </w:p>
+    <w:p>
+      <w:pPr>
+        <w:rPr>
+          <w:lang w:val="en-GB"/>
+        </w:rPr>
+      </w:pPr>
+      <w:r>
+        <w:rPr>
+          <w:lang w:val="en-GB"/>
+        </w:rPr>
+        <w:t>Open-</w:t>
+      </w:r>
+      <w:proofErr w:type="spellStart"/>
+      <w:r>
+        <w:rPr>
+          <w:lang w:val="en-GB"/>
+        </w:rPr>
+        <w:t>Meteo</w:t>
+      </w:r>
+      <w:proofErr w:type="spellEnd"/>
+      <w:r>
+        <w:rPr>
+          <w:lang w:val="en-GB"/>
+        </w:rPr>
+        <w:t xml:space="preserve"> API</w:t>
+      </w:r>
+    </w:p>
+    <w:p>
+      <w:pPr>
+        <w:pStyle w:val="Listenabsatz"/>
+        <w:numPr>
+          <w:ilvl w:val="0"/>
+          <w:numId w:val="2"/>
+        </w:numPr>
+        <w:spacing w:before="100" w:beforeAutospacing="1" w:after="100" w:afterAutospacing="1" w:line="240" w:lineRule="auto"/>
+        <w:rPr>
+          <w:lang w:val="en-GB"/>
+        </w:rPr>
+      </w:pPr>
+      <w:r>
+        <w:rPr>
+          <w:lang w:val="en-GB"/>
+        </w:rPr>
+        <w:t>No API keys required; many parameters: Temperature, precipitation, wind, sunshine hours, UV index, etc.; Supports historical data, hourly and daily forecasts</w:t>
+      </w:r>
+    </w:p>
+    <w:p>
+      <w:pPr>
+        <w:pStyle w:val="Listenabsatz"/>
+        <w:numPr>
+          <w:ilvl w:val="0"/>
+          <w:numId w:val="2"/>
+        </w:numPr>
+        <w:rPr>
+          <w:lang w:val="en-GB"/>
+        </w:rPr>
+      </w:pPr>
+    </w:p>
+    <w:p>
+      <w:pPr>
         <w:rPr>
           <w:lang w:val="en-GB"/>
         </w:rPr>
       </w:pPr>
       <w:bookmarkStart w:id="0" w:name="_GoBack"/>
+      <w:r>
+        <w:rPr>
+          <w:u w:val="single"/>
+          <w:lang w:val="en-GB"/>
+        </w:rPr>
+        <w:t>Results</w:t>
+      </w:r>
       <w:bookmarkEnd w:id="0"/>
       <w:r>
         <w:rPr>
           <w:lang w:val="en-GB"/>
         </w:rPr>
-        <w:t>Methodol</w:t>
-      </w:r>
-      <w:r>
-        <w:rPr>
-          <w:lang w:val="en-GB"/>
-        </w:rPr>
-        <w:t>og</w:t>
-      </w:r>
-      <w:r>
-        <w:rPr>
-          <w:lang w:val="en-GB"/>
-        </w:rPr>
-        <w:t>y:</w:t>
-      </w:r>
-    </w:p>
-    <w:p>
-      <w:pPr>
-        <w:rPr>
-          <w:lang w:val="en-GB"/>
-        </w:rPr>
-      </w:pPr>
-      <w:r>
-        <w:rPr>
-          <w:lang w:val="en-GB"/>
-        </w:rPr>
-        <w:t>Data Sources and Description:</w:t>
-      </w:r>
-    </w:p>
-    <w:p>
-      <w:pPr>
-        <w:pStyle w:val="StandardWeb"/>
-      </w:pPr>
-      <w:r>
-        <w:t>Realisation:</w:t>
-      </w:r>
-    </w:p>
-    <w:p/>
+        <w:t xml:space="preserve">: </w:t>
+      </w:r>
+    </w:p>
     <w:sectPr>
       <w:pgSz w:w="11906" w:h="16838"/>
       <w:pgMar w:top="1417" w:right="1417" w:bottom="1134" w:left="1417" w:header="708" w:footer="708" w:gutter="0"/>
@@ -69,6 +700,242 @@
     </w:sectPr>
   </w:body>
 </w:document>
+</file>
+
+<file path=word/numbering.xml><?xml version="1.0" encoding="utf-8"?>
+<w:numbering xmlns:wpc="http://schemas.microsoft.com/office/word/2010/wordprocessingCanvas" xmlns:mc="http://schemas.openxmlformats.org/markup-compatibility/2006" xmlns:o="urn:schemas-microsoft-com:office:office" xmlns:r="http://schemas.openxmlformats.org/officeDocument/2006/relationships" xmlns:m="http://schemas.openxmlformats.org/officeDocument/2006/math" xmlns:v="urn:schemas-microsoft-com:vml" xmlns:wp14="http://schemas.microsoft.com/office/word/2010/wordprocessingDrawing" xmlns:wp="http://schemas.openxmlformats.org/drawingml/2006/wordprocessingDrawing" xmlns:w10="urn:schemas-microsoft-com:office:word" xmlns:w="http://schemas.openxmlformats.org/wordprocessingml/2006/main" xmlns:w14="http://schemas.microsoft.com/office/word/2010/wordml" xmlns:w15="http://schemas.microsoft.com/office/word/2012/wordml" xmlns:wpg="http://schemas.microsoft.com/office/word/2010/wordprocessingGroup" xmlns:wpi="http://schemas.microsoft.com/office/word/2010/wordprocessingInk" xmlns:wne="http://schemas.microsoft.com/office/word/2006/wordml" xmlns:wps="http://schemas.microsoft.com/office/word/2010/wordprocessingShape" mc:Ignorable="w14 w15 wp14">
+  <w:abstractNum w:abstractNumId="0" w15:restartNumberingAfterBreak="0">
+    <w:nsid w:val="47C0665D"/>
+    <w:multiLevelType w:val="hybridMultilevel"/>
+    <w:tmpl w:val="933A89EA"/>
+    <w:lvl w:ilvl="0" w:tplc="ACC8FAEA">
+      <w:numFmt w:val="bullet"/>
+      <w:lvlText w:val=""/>
+      <w:lvlJc w:val="left"/>
+      <w:pPr>
+        <w:ind w:left="720" w:hanging="360"/>
+      </w:pPr>
+      <w:rPr>
+        <w:rFonts w:ascii="Wingdings" w:eastAsiaTheme="minorHAnsi" w:hAnsi="Wingdings" w:cstheme="minorBidi" w:hint="default"/>
+      </w:rPr>
+    </w:lvl>
+    <w:lvl w:ilvl="1" w:tplc="04070003" w:tentative="1">
+      <w:start w:val="1"/>
+      <w:numFmt w:val="bullet"/>
+      <w:lvlText w:val="o"/>
+      <w:lvlJc w:val="left"/>
+      <w:pPr>
+        <w:ind w:left="1440" w:hanging="360"/>
+      </w:pPr>
+      <w:rPr>
+        <w:rFonts w:ascii="Courier New" w:hAnsi="Courier New" w:cs="Courier New" w:hint="default"/>
+      </w:rPr>
+    </w:lvl>
+    <w:lvl w:ilvl="2" w:tplc="04070005" w:tentative="1">
+      <w:start w:val="1"/>
+      <w:numFmt w:val="bullet"/>
+      <w:lvlText w:val=""/>
+      <w:lvlJc w:val="left"/>
+      <w:pPr>
+        <w:ind w:left="2160" w:hanging="360"/>
+      </w:pPr>
+      <w:rPr>
+        <w:rFonts w:ascii="Wingdings" w:hAnsi="Wingdings" w:hint="default"/>
+      </w:rPr>
+    </w:lvl>
+    <w:lvl w:ilvl="3" w:tplc="04070001" w:tentative="1">
+      <w:start w:val="1"/>
+      <w:numFmt w:val="bullet"/>
+      <w:lvlText w:val=""/>
+      <w:lvlJc w:val="left"/>
+      <w:pPr>
+        <w:ind w:left="2880" w:hanging="360"/>
+      </w:pPr>
+      <w:rPr>
+        <w:rFonts w:ascii="Symbol" w:hAnsi="Symbol" w:hint="default"/>
+      </w:rPr>
+    </w:lvl>
+    <w:lvl w:ilvl="4" w:tplc="04070003" w:tentative="1">
+      <w:start w:val="1"/>
+      <w:numFmt w:val="bullet"/>
+      <w:lvlText w:val="o"/>
+      <w:lvlJc w:val="left"/>
+      <w:pPr>
+        <w:ind w:left="3600" w:hanging="360"/>
+      </w:pPr>
+      <w:rPr>
+        <w:rFonts w:ascii="Courier New" w:hAnsi="Courier New" w:cs="Courier New" w:hint="default"/>
+      </w:rPr>
+    </w:lvl>
+    <w:lvl w:ilvl="5" w:tplc="04070005" w:tentative="1">
+      <w:start w:val="1"/>
+      <w:numFmt w:val="bullet"/>
+      <w:lvlText w:val=""/>
+      <w:lvlJc w:val="left"/>
+      <w:pPr>
+        <w:ind w:left="4320" w:hanging="360"/>
+      </w:pPr>
+      <w:rPr>
+        <w:rFonts w:ascii="Wingdings" w:hAnsi="Wingdings" w:hint="default"/>
+      </w:rPr>
+    </w:lvl>
+    <w:lvl w:ilvl="6" w:tplc="04070001" w:tentative="1">
+      <w:start w:val="1"/>
+      <w:numFmt w:val="bullet"/>
+      <w:lvlText w:val=""/>
+      <w:lvlJc w:val="left"/>
+      <w:pPr>
+        <w:ind w:left="5040" w:hanging="360"/>
+      </w:pPr>
+      <w:rPr>
+        <w:rFonts w:ascii="Symbol" w:hAnsi="Symbol" w:hint="default"/>
+      </w:rPr>
+    </w:lvl>
+    <w:lvl w:ilvl="7" w:tplc="04070003" w:tentative="1">
+      <w:start w:val="1"/>
+      <w:numFmt w:val="bullet"/>
+      <w:lvlText w:val="o"/>
+      <w:lvlJc w:val="left"/>
+      <w:pPr>
+        <w:ind w:left="5760" w:hanging="360"/>
+      </w:pPr>
+      <w:rPr>
+        <w:rFonts w:ascii="Courier New" w:hAnsi="Courier New" w:cs="Courier New" w:hint="default"/>
+      </w:rPr>
+    </w:lvl>
+    <w:lvl w:ilvl="8" w:tplc="04070005" w:tentative="1">
+      <w:start w:val="1"/>
+      <w:numFmt w:val="bullet"/>
+      <w:lvlText w:val=""/>
+      <w:lvlJc w:val="left"/>
+      <w:pPr>
+        <w:ind w:left="6480" w:hanging="360"/>
+      </w:pPr>
+      <w:rPr>
+        <w:rFonts w:ascii="Wingdings" w:hAnsi="Wingdings" w:hint="default"/>
+      </w:rPr>
+    </w:lvl>
+  </w:abstractNum>
+  <w:abstractNum w:abstractNumId="1" w15:restartNumberingAfterBreak="0">
+    <w:nsid w:val="7ADC10E1"/>
+    <w:multiLevelType w:val="hybridMultilevel"/>
+    <w:tmpl w:val="AE4627FE"/>
+    <w:lvl w:ilvl="0" w:tplc="04070001">
+      <w:start w:val="1"/>
+      <w:numFmt w:val="bullet"/>
+      <w:lvlText w:val=""/>
+      <w:lvlJc w:val="left"/>
+      <w:pPr>
+        <w:ind w:left="360" w:hanging="360"/>
+      </w:pPr>
+      <w:rPr>
+        <w:rFonts w:ascii="Symbol" w:hAnsi="Symbol" w:hint="default"/>
+      </w:rPr>
+    </w:lvl>
+    <w:lvl w:ilvl="1" w:tplc="04070003" w:tentative="1">
+      <w:start w:val="1"/>
+      <w:numFmt w:val="bullet"/>
+      <w:lvlText w:val="o"/>
+      <w:lvlJc w:val="left"/>
+      <w:pPr>
+        <w:ind w:left="1080" w:hanging="360"/>
+      </w:pPr>
+      <w:rPr>
+        <w:rFonts w:ascii="Courier New" w:hAnsi="Courier New" w:cs="Courier New" w:hint="default"/>
+      </w:rPr>
+    </w:lvl>
+    <w:lvl w:ilvl="2" w:tplc="04070005" w:tentative="1">
+      <w:start w:val="1"/>
+      <w:numFmt w:val="bullet"/>
+      <w:lvlText w:val=""/>
+      <w:lvlJc w:val="left"/>
+      <w:pPr>
+        <w:ind w:left="1800" w:hanging="360"/>
+      </w:pPr>
+      <w:rPr>
+        <w:rFonts w:ascii="Wingdings" w:hAnsi="Wingdings" w:hint="default"/>
+      </w:rPr>
+    </w:lvl>
+    <w:lvl w:ilvl="3" w:tplc="04070001" w:tentative="1">
+      <w:start w:val="1"/>
+      <w:numFmt w:val="bullet"/>
+      <w:lvlText w:val=""/>
+      <w:lvlJc w:val="left"/>
+      <w:pPr>
+        <w:ind w:left="2520" w:hanging="360"/>
+      </w:pPr>
+      <w:rPr>
+        <w:rFonts w:ascii="Symbol" w:hAnsi="Symbol" w:hint="default"/>
+      </w:rPr>
+    </w:lvl>
+    <w:lvl w:ilvl="4" w:tplc="04070003" w:tentative="1">
+      <w:start w:val="1"/>
+      <w:numFmt w:val="bullet"/>
+      <w:lvlText w:val="o"/>
+      <w:lvlJc w:val="left"/>
+      <w:pPr>
+        <w:ind w:left="3240" w:hanging="360"/>
+      </w:pPr>
+      <w:rPr>
+        <w:rFonts w:ascii="Courier New" w:hAnsi="Courier New" w:cs="Courier New" w:hint="default"/>
+      </w:rPr>
+    </w:lvl>
+    <w:lvl w:ilvl="5" w:tplc="04070005" w:tentative="1">
+      <w:start w:val="1"/>
+      <w:numFmt w:val="bullet"/>
+      <w:lvlText w:val=""/>
+      <w:lvlJc w:val="left"/>
+      <w:pPr>
+        <w:ind w:left="3960" w:hanging="360"/>
+      </w:pPr>
+      <w:rPr>
+        <w:rFonts w:ascii="Wingdings" w:hAnsi="Wingdings" w:hint="default"/>
+      </w:rPr>
+    </w:lvl>
+    <w:lvl w:ilvl="6" w:tplc="04070001" w:tentative="1">
+      <w:start w:val="1"/>
+      <w:numFmt w:val="bullet"/>
+      <w:lvlText w:val=""/>
+      <w:lvlJc w:val="left"/>
+      <w:pPr>
+        <w:ind w:left="4680" w:hanging="360"/>
+      </w:pPr>
+      <w:rPr>
+        <w:rFonts w:ascii="Symbol" w:hAnsi="Symbol" w:hint="default"/>
+      </w:rPr>
+    </w:lvl>
+    <w:lvl w:ilvl="7" w:tplc="04070003" w:tentative="1">
+      <w:start w:val="1"/>
+      <w:numFmt w:val="bullet"/>
+      <w:lvlText w:val="o"/>
+      <w:lvlJc w:val="left"/>
+      <w:pPr>
+        <w:ind w:left="5400" w:hanging="360"/>
+      </w:pPr>
+      <w:rPr>
+        <w:rFonts w:ascii="Courier New" w:hAnsi="Courier New" w:cs="Courier New" w:hint="default"/>
+      </w:rPr>
+    </w:lvl>
+    <w:lvl w:ilvl="8" w:tplc="04070005" w:tentative="1">
+      <w:start w:val="1"/>
+      <w:numFmt w:val="bullet"/>
+      <w:lvlText w:val=""/>
+      <w:lvlJc w:val="left"/>
+      <w:pPr>
+        <w:ind w:left="6120" w:hanging="360"/>
+      </w:pPr>
+      <w:rPr>
+        <w:rFonts w:ascii="Wingdings" w:hAnsi="Wingdings" w:hint="default"/>
+      </w:rPr>
+    </w:lvl>
+  </w:abstractNum>
+  <w:num w:numId="1">
+    <w:abstractNumId w:val="1"/>
+  </w:num>
+  <w:num w:numId="2">
+    <w:abstractNumId w:val="0"/>
+  </w:num>
+</w:numbering>
 </file>
 
 <file path=word/styles.xml><?xml version="1.0" encoding="utf-8"?>
@@ -508,6 +1375,17 @@
       <w:lang w:eastAsia="de-DE"/>
     </w:rPr>
   </w:style>
+  <w:style w:type="paragraph" w:styleId="Listenabsatz">
+    <w:name w:val="List Paragraph"/>
+    <w:basedOn w:val="Standard"/>
+    <w:uiPriority w:val="34"/>
+    <w:qFormat/>
+    <w:rsid w:val="00196F97"/>
+    <w:pPr>
+      <w:ind w:left="720"/>
+      <w:contextualSpacing/>
+    </w:pPr>
+  </w:style>
 </w:styles>
 </file>
 

</xml_diff>